<commit_message>
changed name of SRS
</commit_message>
<xml_diff>
--- a/doc/SRS_softeng43.docx
+++ b/doc/SRS_softeng43.docx
@@ -38,7 +38,11 @@
       </w:pPr>
       <w:r>
         <w:rPr/>
-        <w:t>InterTolls - Σύστημα διαλειτουργικότητας στα διόδια</w:t>
+        <w:t>Tollways</w:t>
+      </w:r>
+      <w:r>
+        <w:rPr/>
+        <w:t xml:space="preserve"> - Σύστημα διαλειτουργικότητας στα διόδια</w:t>
       </w:r>
     </w:p>
     <w:p>
@@ -814,28 +818,7 @@
           <w:sz w:val="22"/>
           <w:szCs w:val="22"/>
         </w:rPr>
-        <w:t>Εμπλεκόμενοι ρόλοι είναι ο</w:t>
-      </w:r>
-      <w:r>
-        <w:rPr>
-          <w:sz w:val="22"/>
-          <w:szCs w:val="22"/>
-        </w:rPr>
-        <w:t>ι υπάλληλοι</w:t>
-      </w:r>
-      <w:r>
-        <w:rPr>
-          <w:sz w:val="22"/>
-          <w:szCs w:val="22"/>
-        </w:rPr>
-        <w:t xml:space="preserve"> </w:t>
-      </w:r>
-      <w:r>
-        <w:rPr>
-          <w:sz w:val="22"/>
-          <w:szCs w:val="22"/>
-        </w:rPr>
-        <w:t>των διοδίων οι οποίοι διαχειρίζονται το σύστημα διέλευσης στα διόδια.</w:t>
+        <w:t>Εμπλεκόμενοι ρόλοι είναι οι υπάλληλοι των διοδίων οι οποίοι διαχειρίζονται το σύστημα διέλευσης στα διόδια.</w:t>
       </w:r>
     </w:p>
     <w:p>
@@ -943,14 +926,7 @@
           <w:sz w:val="22"/>
           <w:szCs w:val="22"/>
         </w:rPr>
-        <w:t xml:space="preserve">Τα δεδομένα εισόδου </w:t>
-      </w:r>
-      <w:r>
-        <w:rPr>
-          <w:sz w:val="22"/>
-          <w:szCs w:val="22"/>
-        </w:rPr>
-        <w:t xml:space="preserve">είναι αυτά που δίνονται από το </w:t>
+        <w:t xml:space="preserve">Τα δεδομένα εισόδου είναι αυτά που δίνονται από το </w:t>
       </w:r>
       <w:r>
         <w:rPr>
@@ -965,21 +941,7 @@
           <w:sz w:val="22"/>
           <w:szCs w:val="22"/>
         </w:rPr>
-        <w:t>. Αυτ</w:t>
-      </w:r>
-      <w:r>
-        <w:rPr>
-          <w:sz w:val="22"/>
-          <w:szCs w:val="22"/>
-        </w:rPr>
-        <w:t>ά</w:t>
-      </w:r>
-      <w:r>
-        <w:rPr>
-          <w:sz w:val="22"/>
-          <w:szCs w:val="22"/>
-        </w:rPr>
-        <w:t xml:space="preserve"> είναι το υπόλοιπο που υπάρχει στην κάρτα , καθώς και όλα τα </w:t>
+        <w:t xml:space="preserve">. Αυτά είναι το υπόλοιπο που υπάρχει στην κάρτα , καθώς και όλα τα </w:t>
       </w:r>
       <w:r>
         <w:rPr>
@@ -1379,21 +1341,7 @@
           <w:sz w:val="22"/>
           <w:szCs w:val="22"/>
         </w:rPr>
-        <w:t xml:space="preserve">Τα δεδομένα εξόδου του συγκεκριμένου </w:t>
-      </w:r>
-      <w:r>
-        <w:rPr>
-          <w:sz w:val="22"/>
-          <w:szCs w:val="22"/>
-        </w:rPr>
-        <w:t xml:space="preserve">use case </w:t>
-      </w:r>
-      <w:r>
-        <w:rPr>
-          <w:sz w:val="22"/>
-          <w:szCs w:val="22"/>
-        </w:rPr>
-        <w:t xml:space="preserve">είναι το ανανεωμένο υπόλοιπο του </w:t>
+        <w:t xml:space="preserve">Τα δεδομένα εξόδου του συγκεκριμένου use case είναι το ανανεωμένο υπόλοιπο του </w:t>
       </w:r>
       <w:r>
         <w:rPr>

</xml_diff>